<commit_message>
ctorandellborras@cifpfbmoll.es ws exam US4
</commit_message>
<xml_diff>
--- a/BM_references_US 3.docx
+++ b/BM_references_US 3.docx
@@ -14,8 +14,19 @@
     </w:p>
     <w:p/>
     <w:p>
+      <w:hyperlink r:id="rId5" w:history="1">
+        <w:r>
+          <w:rPr>
+            <w:rStyle w:val="Hipervnculo"/>
+          </w:rPr>
+          <w:t>https://www.thomasvitale.com/https-spring-boot-ssl-certificate/</w:t>
+        </w:r>
+      </w:hyperlink>
+    </w:p>
+    <w:p/>
+    <w:p>
       <w:r>
-        <w:t>https://www.thomasvitale.com/https-spring-boot-ssl-certificate/</w:t>
+        <w:t>https://fullstackdeveloper.guru/2021/07/16/how-to-call-a-rest-api-protected-with-ssl-https-from-spring-boot-without-importing-the-certificate-into-java-keystore/</w:t>
       </w:r>
     </w:p>
     <w:sectPr>

</xml_diff>